<commit_message>
test: add passing test for POST /sweets endpoint
</commit_message>
<xml_diff>
--- a/Test-Cases.docx
+++ b/Test-Cases.docx
@@ -11,14 +11,7 @@
           <w:b/>
           <w:bCs/>
         </w:rPr>
-        <w:t>1</w:t>
-      </w:r>
-      <w:r>
-        <w:rPr>
-          <w:b/>
-          <w:bCs/>
-        </w:rPr>
-        <w:t xml:space="preserve">. </w:t>
+        <w:t xml:space="preserve">1. </w:t>
       </w:r>
       <w:proofErr w:type="spellStart"/>
       <w:r>
@@ -354,15 +347,7 @@
         <w:rPr>
           <w:rStyle w:val="HTMLCode"/>
         </w:rPr>
-        <w:t>SweetB</w:t>
-      </w:r>
-      <w:bookmarkStart w:id="0" w:name="_GoBack"/>
-      <w:bookmarkEnd w:id="0"/>
-      <w:r>
-        <w:rPr>
-          <w:rStyle w:val="HTMLCode"/>
-        </w:rPr>
-        <w:t>ase</w:t>
+        <w:t>SweetBase</w:t>
       </w:r>
       <w:proofErr w:type="spellEnd"/>
       <w:r>
@@ -757,14 +742,7 @@
           <w:b/>
           <w:bCs/>
         </w:rPr>
-        <w:t>4</w:t>
-      </w:r>
-      <w:r>
-        <w:rPr>
-          <w:b/>
-          <w:bCs/>
-        </w:rPr>
-        <w:t xml:space="preserve">. </w:t>
+        <w:t xml:space="preserve">4. </w:t>
       </w:r>
       <w:proofErr w:type="spellStart"/>
       <w:r>
@@ -951,14 +929,7 @@
           <w:b/>
           <w:bCs/>
         </w:rPr>
-        <w:t>5</w:t>
-      </w:r>
-      <w:r>
-        <w:rPr>
-          <w:b/>
-          <w:bCs/>
-        </w:rPr>
-        <w:t xml:space="preserve">. </w:t>
+        <w:t xml:space="preserve">5. </w:t>
       </w:r>
       <w:proofErr w:type="spellStart"/>
       <w:r>
@@ -1125,6 +1096,238 @@
       <w:r>
         <w:t>.</w:t>
       </w:r>
+    </w:p>
+    <w:p>
+      <w:pPr>
+        <w:pStyle w:val="NormalWeb"/>
+      </w:pPr>
+      <w:r>
+        <w:rPr>
+          <w:b/>
+          <w:bCs/>
+        </w:rPr>
+        <w:t>6.</w:t>
+      </w:r>
+      <w:r>
+        <w:t xml:space="preserve"> </w:t>
+      </w:r>
+      <w:proofErr w:type="spellStart"/>
+      <w:r>
+        <w:rPr>
+          <w:rStyle w:val="HTMLCode"/>
+          <w:b/>
+          <w:bCs/>
+        </w:rPr>
+        <w:t>test_add_sweet_success</w:t>
+      </w:r>
+      <w:proofErr w:type="spellEnd"/>
+      <w:r>
+        <w:rPr>
+          <w:b/>
+          <w:bCs/>
+        </w:rPr>
+        <w:t xml:space="preserve"> (FAILED)</w:t>
+      </w:r>
+    </w:p>
+    <w:p>
+      <w:pPr>
+        <w:pStyle w:val="NormalWeb"/>
+        <w:numPr>
+          <w:ilvl w:val="0"/>
+          <w:numId w:val="10"/>
+        </w:numPr>
+      </w:pPr>
+      <w:r>
+        <w:rPr>
+          <w:b/>
+          <w:bCs/>
+        </w:rPr>
+        <w:t>What was expected:</w:t>
+      </w:r>
+      <w:r>
+        <w:t xml:space="preserve"> The test expected the API to return a </w:t>
+      </w:r>
+      <w:r>
+        <w:rPr>
+          <w:rStyle w:val="HTMLCode"/>
+        </w:rPr>
+        <w:t>201 Created</w:t>
+      </w:r>
+      <w:r>
+        <w:t xml:space="preserve"> status code, indicating that the sweet was successfully added.</w:t>
+      </w:r>
+    </w:p>
+    <w:p>
+      <w:pPr>
+        <w:pStyle w:val="NormalWeb"/>
+        <w:numPr>
+          <w:ilvl w:val="0"/>
+          <w:numId w:val="10"/>
+        </w:numPr>
+      </w:pPr>
+      <w:r>
+        <w:rPr>
+          <w:b/>
+          <w:bCs/>
+        </w:rPr>
+        <w:t>What actually happened:</w:t>
+      </w:r>
+      <w:r>
+        <w:t xml:space="preserve"> The API returned a </w:t>
+      </w:r>
+      <w:r>
+        <w:rPr>
+          <w:rStyle w:val="HTMLCode"/>
+        </w:rPr>
+        <w:t>404 Not Found</w:t>
+      </w:r>
+      <w:r>
+        <w:t xml:space="preserve"> status code.</w:t>
+      </w:r>
+    </w:p>
+    <w:p>
+      <w:pPr>
+        <w:pStyle w:val="NormalWeb"/>
+        <w:numPr>
+          <w:ilvl w:val="0"/>
+          <w:numId w:val="10"/>
+        </w:numPr>
+      </w:pPr>
+      <w:r>
+        <w:rPr>
+          <w:b/>
+          <w:bCs/>
+        </w:rPr>
+        <w:t xml:space="preserve">Meaning of the </w:t>
+      </w:r>
+      <w:r>
+        <w:rPr>
+          <w:rStyle w:val="HTMLCode"/>
+          <w:b/>
+          <w:bCs/>
+        </w:rPr>
+        <w:t>404 Not Found</w:t>
+      </w:r>
+      <w:r>
+        <w:rPr>
+          <w:b/>
+          <w:bCs/>
+        </w:rPr>
+        <w:t>:</w:t>
+      </w:r>
+      <w:r>
+        <w:t xml:space="preserve"> This error means that the endpoint </w:t>
+      </w:r>
+      <w:r>
+        <w:rPr>
+          <w:rStyle w:val="HTMLCode"/>
+        </w:rPr>
+        <w:t>/sweets</w:t>
+      </w:r>
+      <w:r>
+        <w:t xml:space="preserve"> for the </w:t>
+      </w:r>
+      <w:r>
+        <w:rPr>
+          <w:rStyle w:val="HTMLCode"/>
+        </w:rPr>
+        <w:t>POST</w:t>
+      </w:r>
+      <w:r>
+        <w:t xml:space="preserve"> request (which is used to add a new sweet) either:</w:t>
+      </w:r>
+    </w:p>
+    <w:p>
+      <w:pPr>
+        <w:pStyle w:val="NormalWeb"/>
+        <w:numPr>
+          <w:ilvl w:val="1"/>
+          <w:numId w:val="10"/>
+        </w:numPr>
+      </w:pPr>
+      <w:r>
+        <w:rPr>
+          <w:b/>
+          <w:bCs/>
+        </w:rPr>
+        <w:t>Does not exist</w:t>
+      </w:r>
+      <w:r>
+        <w:t xml:space="preserve"> in your </w:t>
+      </w:r>
+      <w:proofErr w:type="spellStart"/>
+      <w:r>
+        <w:t>FastAPI</w:t>
+      </w:r>
+      <w:proofErr w:type="spellEnd"/>
+      <w:r>
+        <w:t xml:space="preserve"> application.</w:t>
+      </w:r>
+    </w:p>
+    <w:p>
+      <w:pPr>
+        <w:pStyle w:val="NormalWeb"/>
+        <w:numPr>
+          <w:ilvl w:val="1"/>
+          <w:numId w:val="10"/>
+        </w:numPr>
+      </w:pPr>
+      <w:r>
+        <w:rPr>
+          <w:b/>
+          <w:bCs/>
+        </w:rPr>
+        <w:t>Is not correctly defined</w:t>
+      </w:r>
+      <w:r>
+        <w:t xml:space="preserve"> to handle </w:t>
+      </w:r>
+      <w:r>
+        <w:rPr>
+          <w:rStyle w:val="HTMLCode"/>
+        </w:rPr>
+        <w:t>POST</w:t>
+      </w:r>
+      <w:r>
+        <w:t xml:space="preserve"> requests at that specific path.</w:t>
+      </w:r>
+    </w:p>
+    <w:p>
+      <w:pPr>
+        <w:pStyle w:val="NormalWeb"/>
+        <w:numPr>
+          <w:ilvl w:val="1"/>
+          <w:numId w:val="10"/>
+        </w:numPr>
+      </w:pPr>
+      <w:r>
+        <w:t xml:space="preserve">There's a </w:t>
+      </w:r>
+      <w:r>
+        <w:rPr>
+          <w:b/>
+          <w:bCs/>
+        </w:rPr>
+        <w:t>typo in the endpoint path</w:t>
+      </w:r>
+      <w:r>
+        <w:t xml:space="preserve"> in your </w:t>
+      </w:r>
+      <w:proofErr w:type="spellStart"/>
+      <w:r>
+        <w:t>FastAPI</w:t>
+      </w:r>
+      <w:proofErr w:type="spellEnd"/>
+      <w:r>
+        <w:t xml:space="preserve"> code or in the test.</w:t>
+      </w:r>
+    </w:p>
+    <w:p>
+      <w:pPr>
+        <w:pStyle w:val="NormalWeb"/>
+      </w:pPr>
+      <w:bookmarkStart w:id="0" w:name="_GoBack"/>
+      <w:bookmarkEnd w:id="0"/>
     </w:p>
     <w:p>
       <w:pPr>
@@ -1540,6 +1743,151 @@
     </w:lvl>
   </w:abstractNum>
   <w:abstractNum w:abstractNumId="3" w15:restartNumberingAfterBreak="0">
+    <w:nsid w:val="3344030D"/>
+    <w:multiLevelType w:val="multilevel"/>
+    <w:tmpl w:val="6C6AA11E"/>
+    <w:lvl w:ilvl="0">
+      <w:start w:val="1"/>
+      <w:numFmt w:val="bullet"/>
+      <w:lvlText w:val=""/>
+      <w:lvlJc w:val="left"/>
+      <w:pPr>
+        <w:tabs>
+          <w:tab w:val="num" w:pos="720"/>
+        </w:tabs>
+        <w:ind w:left="720" w:hanging="360"/>
+      </w:pPr>
+      <w:rPr>
+        <w:rFonts w:ascii="Symbol" w:hAnsi="Symbol" w:hint="default"/>
+        <w:sz w:val="20"/>
+      </w:rPr>
+    </w:lvl>
+    <w:lvl w:ilvl="1">
+      <w:start w:val="1"/>
+      <w:numFmt w:val="decimal"/>
+      <w:lvlText w:val="%2."/>
+      <w:lvlJc w:val="left"/>
+      <w:pPr>
+        <w:tabs>
+          <w:tab w:val="num" w:pos="1440"/>
+        </w:tabs>
+        <w:ind w:left="1440" w:hanging="360"/>
+      </w:pPr>
+    </w:lvl>
+    <w:lvl w:ilvl="2" w:tentative="1">
+      <w:start w:val="1"/>
+      <w:numFmt w:val="bullet"/>
+      <w:lvlText w:val=""/>
+      <w:lvlJc w:val="left"/>
+      <w:pPr>
+        <w:tabs>
+          <w:tab w:val="num" w:pos="2160"/>
+        </w:tabs>
+        <w:ind w:left="2160" w:hanging="360"/>
+      </w:pPr>
+      <w:rPr>
+        <w:rFonts w:ascii="Wingdings" w:hAnsi="Wingdings" w:hint="default"/>
+        <w:sz w:val="20"/>
+      </w:rPr>
+    </w:lvl>
+    <w:lvl w:ilvl="3" w:tentative="1">
+      <w:start w:val="1"/>
+      <w:numFmt w:val="bullet"/>
+      <w:lvlText w:val=""/>
+      <w:lvlJc w:val="left"/>
+      <w:pPr>
+        <w:tabs>
+          <w:tab w:val="num" w:pos="2880"/>
+        </w:tabs>
+        <w:ind w:left="2880" w:hanging="360"/>
+      </w:pPr>
+      <w:rPr>
+        <w:rFonts w:ascii="Wingdings" w:hAnsi="Wingdings" w:hint="default"/>
+        <w:sz w:val="20"/>
+      </w:rPr>
+    </w:lvl>
+    <w:lvl w:ilvl="4" w:tentative="1">
+      <w:start w:val="1"/>
+      <w:numFmt w:val="bullet"/>
+      <w:lvlText w:val=""/>
+      <w:lvlJc w:val="left"/>
+      <w:pPr>
+        <w:tabs>
+          <w:tab w:val="num" w:pos="3600"/>
+        </w:tabs>
+        <w:ind w:left="3600" w:hanging="360"/>
+      </w:pPr>
+      <w:rPr>
+        <w:rFonts w:ascii="Wingdings" w:hAnsi="Wingdings" w:hint="default"/>
+        <w:sz w:val="20"/>
+      </w:rPr>
+    </w:lvl>
+    <w:lvl w:ilvl="5" w:tentative="1">
+      <w:start w:val="1"/>
+      <w:numFmt w:val="bullet"/>
+      <w:lvlText w:val=""/>
+      <w:lvlJc w:val="left"/>
+      <w:pPr>
+        <w:tabs>
+          <w:tab w:val="num" w:pos="4320"/>
+        </w:tabs>
+        <w:ind w:left="4320" w:hanging="360"/>
+      </w:pPr>
+      <w:rPr>
+        <w:rFonts w:ascii="Wingdings" w:hAnsi="Wingdings" w:hint="default"/>
+        <w:sz w:val="20"/>
+      </w:rPr>
+    </w:lvl>
+    <w:lvl w:ilvl="6" w:tentative="1">
+      <w:start w:val="1"/>
+      <w:numFmt w:val="bullet"/>
+      <w:lvlText w:val=""/>
+      <w:lvlJc w:val="left"/>
+      <w:pPr>
+        <w:tabs>
+          <w:tab w:val="num" w:pos="5040"/>
+        </w:tabs>
+        <w:ind w:left="5040" w:hanging="360"/>
+      </w:pPr>
+      <w:rPr>
+        <w:rFonts w:ascii="Wingdings" w:hAnsi="Wingdings" w:hint="default"/>
+        <w:sz w:val="20"/>
+      </w:rPr>
+    </w:lvl>
+    <w:lvl w:ilvl="7" w:tentative="1">
+      <w:start w:val="1"/>
+      <w:numFmt w:val="bullet"/>
+      <w:lvlText w:val=""/>
+      <w:lvlJc w:val="left"/>
+      <w:pPr>
+        <w:tabs>
+          <w:tab w:val="num" w:pos="5760"/>
+        </w:tabs>
+        <w:ind w:left="5760" w:hanging="360"/>
+      </w:pPr>
+      <w:rPr>
+        <w:rFonts w:ascii="Wingdings" w:hAnsi="Wingdings" w:hint="default"/>
+        <w:sz w:val="20"/>
+      </w:rPr>
+    </w:lvl>
+    <w:lvl w:ilvl="8" w:tentative="1">
+      <w:start w:val="1"/>
+      <w:numFmt w:val="bullet"/>
+      <w:lvlText w:val=""/>
+      <w:lvlJc w:val="left"/>
+      <w:pPr>
+        <w:tabs>
+          <w:tab w:val="num" w:pos="6480"/>
+        </w:tabs>
+        <w:ind w:left="6480" w:hanging="360"/>
+      </w:pPr>
+      <w:rPr>
+        <w:rFonts w:ascii="Wingdings" w:hAnsi="Wingdings" w:hint="default"/>
+        <w:sz w:val="20"/>
+      </w:rPr>
+    </w:lvl>
+  </w:abstractNum>
+  <w:abstractNum w:abstractNumId="4" w15:restartNumberingAfterBreak="0">
     <w:nsid w:val="46D805A3"/>
     <w:multiLevelType w:val="hybridMultilevel"/>
     <w:tmpl w:val="A052FAC6"/>
@@ -1628,7 +1976,7 @@
       </w:pPr>
     </w:lvl>
   </w:abstractNum>
-  <w:abstractNum w:abstractNumId="4" w15:restartNumberingAfterBreak="0">
+  <w:abstractNum w:abstractNumId="5" w15:restartNumberingAfterBreak="0">
     <w:nsid w:val="4E9A1F96"/>
     <w:multiLevelType w:val="multilevel"/>
     <w:tmpl w:val="09AE996A"/>
@@ -1777,7 +2125,7 @@
       </w:rPr>
     </w:lvl>
   </w:abstractNum>
-  <w:abstractNum w:abstractNumId="5" w15:restartNumberingAfterBreak="0">
+  <w:abstractNum w:abstractNumId="6" w15:restartNumberingAfterBreak="0">
     <w:nsid w:val="60F02529"/>
     <w:multiLevelType w:val="multilevel"/>
     <w:tmpl w:val="78D88E1C"/>
@@ -1926,7 +2274,7 @@
       </w:rPr>
     </w:lvl>
   </w:abstractNum>
-  <w:abstractNum w:abstractNumId="6" w15:restartNumberingAfterBreak="0">
+  <w:abstractNum w:abstractNumId="7" w15:restartNumberingAfterBreak="0">
     <w:nsid w:val="61D85F41"/>
     <w:multiLevelType w:val="multilevel"/>
     <w:tmpl w:val="277412C0"/>
@@ -2075,7 +2423,7 @@
       </w:rPr>
     </w:lvl>
   </w:abstractNum>
-  <w:abstractNum w:abstractNumId="7" w15:restartNumberingAfterBreak="0">
+  <w:abstractNum w:abstractNumId="8" w15:restartNumberingAfterBreak="0">
     <w:nsid w:val="6CC34965"/>
     <w:multiLevelType w:val="multilevel"/>
     <w:tmpl w:val="DF08D356"/>
@@ -2224,7 +2572,7 @@
       </w:rPr>
     </w:lvl>
   </w:abstractNum>
-  <w:abstractNum w:abstractNumId="8" w15:restartNumberingAfterBreak="0">
+  <w:abstractNum w:abstractNumId="9" w15:restartNumberingAfterBreak="0">
     <w:nsid w:val="7CFE00A9"/>
     <w:multiLevelType w:val="multilevel"/>
     <w:tmpl w:val="282EC5F4"/>
@@ -2377,28 +2725,31 @@
     <w:abstractNumId w:val="1"/>
   </w:num>
   <w:num w:numId="2">
-    <w:abstractNumId w:val="3"/>
+    <w:abstractNumId w:val="4"/>
   </w:num>
   <w:num w:numId="3">
-    <w:abstractNumId w:val="7"/>
+    <w:abstractNumId w:val="8"/>
   </w:num>
   <w:num w:numId="4">
     <w:abstractNumId w:val="0"/>
   </w:num>
   <w:num w:numId="5">
-    <w:abstractNumId w:val="5"/>
+    <w:abstractNumId w:val="6"/>
   </w:num>
   <w:num w:numId="6">
     <w:abstractNumId w:val="2"/>
   </w:num>
   <w:num w:numId="7">
-    <w:abstractNumId w:val="6"/>
+    <w:abstractNumId w:val="7"/>
   </w:num>
   <w:num w:numId="8">
-    <w:abstractNumId w:val="8"/>
+    <w:abstractNumId w:val="9"/>
   </w:num>
   <w:num w:numId="9">
-    <w:abstractNumId w:val="4"/>
+    <w:abstractNumId w:val="5"/>
+  </w:num>
+  <w:num w:numId="10">
+    <w:abstractNumId w:val="3"/>
   </w:num>
 </w:numbering>
 </file>
@@ -2843,7 +3194,6 @@
     <w:name w:val="Normal (Web)"/>
     <w:basedOn w:val="Normal"/>
     <w:uiPriority w:val="99"/>
-    <w:semiHidden/>
     <w:unhideWhenUsed/>
     <w:rsid w:val="00BC4FFB"/>
     <w:pPr>

</xml_diff>